<commit_message>
finished the report and made the pid data viewer
</commit_message>
<xml_diff>
--- a/2023_6_18_dfc4p_MC2A_LucMelis_ByronGreene.docx
+++ b/2023_6_18_dfc4p_MC2A_LucMelis_ByronGreene.docx
@@ -2,6 +2,21 @@
 <file path=word/document.xml><?xml version="1.0" encoding="utf-8"?>
 <w:document xmlns:wpc="http://schemas.microsoft.com/office/word/2010/wordprocessingCanvas" xmlns:cx="http://schemas.microsoft.com/office/drawing/2014/chartex" xmlns:cx1="http://schemas.microsoft.com/office/drawing/2015/9/8/chartex" xmlns:cx2="http://schemas.microsoft.com/office/drawing/2015/10/21/chartex" xmlns:cx3="http://schemas.microsoft.com/office/drawing/2016/5/9/chartex" xmlns:cx4="http://schemas.microsoft.com/office/drawing/2016/5/10/chartex" xmlns:cx5="http://schemas.microsoft.com/office/drawing/2016/5/11/chartex" xmlns:cx6="http://schemas.microsoft.com/office/drawing/2016/5/12/chartex" xmlns:cx7="http://schemas.microsoft.com/office/drawing/2016/5/13/chartex" xmlns:cx8="http://schemas.microsoft.com/office/drawing/2016/5/14/chartex" xmlns:mc="http://schemas.openxmlformats.org/markup-compatibility/2006" xmlns:aink="http://schemas.microsoft.com/office/drawing/2016/ink" xmlns:am3d="http://schemas.microsoft.com/office/drawing/2017/model3d" xmlns:o="urn:schemas-microsoft-com:office:office" xmlns:oel="http://schemas.microsoft.com/office/2019/extlst" xmlns:r="http://schemas.openxmlformats.org/officeDocument/2006/relationships" xmlns:m="http://schemas.openxmlformats.org/officeDocument/2006/math" xmlns:v="urn:schemas-microsoft-com:vml" xmlns:wp14="http://schemas.microsoft.com/office/word/2010/wordprocessingDrawing" xmlns:wp="http://schemas.openxmlformats.org/drawingml/2006/wordprocessingDrawing" xmlns:w10="urn:schemas-microsoft-com:office:word" xmlns:w="http://schemas.openxmlformats.org/wordprocessingml/2006/main" xmlns:w14="http://schemas.microsoft.com/office/word/2010/wordml" xmlns:w15="http://schemas.microsoft.com/office/word/2012/wordml" xmlns:w16cex="http://schemas.microsoft.com/office/word/2018/wordml/cex" xmlns:w16cid="http://schemas.microsoft.com/office/word/2016/wordml/cid" xmlns:w16="http://schemas.microsoft.com/office/word/2018/wordml" xmlns:w16du="http://schemas.microsoft.com/office/word/2023/wordml/word16du" xmlns:w16sdtdh="http://schemas.microsoft.com/office/word/2020/wordml/sdtdatahash" xmlns:w16se="http://schemas.microsoft.com/office/word/2015/wordml/symex" xmlns:wpg="http://schemas.microsoft.com/office/word/2010/wordprocessingGroup" xmlns:wpi="http://schemas.microsoft.com/office/word/2010/wordprocessingInk" xmlns:wne="http://schemas.microsoft.com/office/word/2006/wordml" xmlns:wps="http://schemas.microsoft.com/office/word/2010/wordprocessingShape" mc:Ignorable="w14 w15 w16se w16cid w16 w16cex w16sdtdh wp14">
   <w:body>
+    <w:p>
+      <w:pPr>
+        <w:jc w:val="center"/>
+      </w:pPr>
+    </w:p>
+    <w:p>
+      <w:pPr>
+        <w:jc w:val="center"/>
+      </w:pPr>
+    </w:p>
+    <w:p>
+      <w:pPr>
+        <w:jc w:val="center"/>
+      </w:pPr>
+    </w:p>
     <w:p>
       <w:pPr>
         <w:jc w:val="center"/>
@@ -131,42 +146,40 @@
           <w:sz w:val="24"/>
           <w:szCs w:val="24"/>
         </w:rPr>
-        <w:t xml:space="preserve"> Luc </w:t>
-      </w:r>
-      <w:proofErr w:type="spellStart"/>
-      <w:r>
+        <w:t xml:space="preserve"> Luc Melis, Byron Greene</w:t>
+      </w:r>
+    </w:p>
+    <w:p>
+      <w:pPr>
         <w:rPr>
           <w:rFonts w:ascii="Times New Roman" w:hAnsi="Times New Roman" w:cs="Times New Roman"/>
           <w:sz w:val="24"/>
           <w:szCs w:val="24"/>
         </w:rPr>
-        <w:t>Melis</w:t>
-      </w:r>
-      <w:proofErr w:type="spellEnd"/>
+      </w:pPr>
       <w:r>
         <w:rPr>
           <w:rFonts w:ascii="Times New Roman" w:hAnsi="Times New Roman" w:cs="Times New Roman"/>
           <w:sz w:val="24"/>
           <w:szCs w:val="24"/>
         </w:rPr>
-        <w:t>, Byron Greene</w:t>
-      </w:r>
-    </w:p>
-    <w:p>
-      <w:pPr>
+        <w:t xml:space="preserve">Student number: </w:t>
+      </w:r>
+      <w:r>
         <w:rPr>
           <w:rFonts w:ascii="Times New Roman" w:hAnsi="Times New Roman" w:cs="Times New Roman"/>
           <w:sz w:val="24"/>
           <w:szCs w:val="24"/>
         </w:rPr>
-      </w:pPr>
+        <w:t>3697452,</w:t>
+      </w:r>
       <w:r>
         <w:rPr>
           <w:rFonts w:ascii="Times New Roman" w:hAnsi="Times New Roman" w:cs="Times New Roman"/>
           <w:sz w:val="24"/>
           <w:szCs w:val="24"/>
         </w:rPr>
-        <w:t>Student number: (          ), 3879518</w:t>
+        <w:t xml:space="preserve"> 3879518</w:t>
       </w:r>
     </w:p>
     <w:p>
@@ -272,75 +285,34 @@
     <w:p>
       <w:pPr>
         <w:rPr>
-          <w:rFonts w:ascii="Times New Roman" w:hAnsi="Times New Roman" w:cs="Times New Roman"/>
-          <w:sz w:val="24"/>
-          <w:szCs w:val="24"/>
-        </w:rPr>
-      </w:pPr>
-    </w:p>
-    <w:p>
-      <w:pPr>
-        <w:rPr>
-          <w:rFonts w:ascii="Times New Roman" w:hAnsi="Times New Roman" w:cs="Times New Roman"/>
-          <w:sz w:val="24"/>
-          <w:szCs w:val="24"/>
-        </w:rPr>
-      </w:pPr>
-    </w:p>
-    <w:p>
-      <w:pPr>
-        <w:rPr>
-          <w:rFonts w:ascii="Times New Roman" w:hAnsi="Times New Roman" w:cs="Times New Roman"/>
-          <w:sz w:val="24"/>
-          <w:szCs w:val="24"/>
-        </w:rPr>
-      </w:pPr>
-    </w:p>
-    <w:p>
-      <w:pPr>
-        <w:rPr>
-          <w:rFonts w:ascii="Times New Roman" w:hAnsi="Times New Roman" w:cs="Times New Roman"/>
-          <w:sz w:val="24"/>
-          <w:szCs w:val="24"/>
-        </w:rPr>
-      </w:pPr>
-    </w:p>
-    <w:p>
-      <w:pPr>
-        <w:rPr>
-          <w:rFonts w:ascii="Times New Roman" w:hAnsi="Times New Roman" w:cs="Times New Roman"/>
-          <w:sz w:val="24"/>
-          <w:szCs w:val="24"/>
-        </w:rPr>
-      </w:pPr>
-    </w:p>
-    <w:p>
-      <w:pPr>
-        <w:rPr>
-          <w:rFonts w:ascii="Times New Roman" w:hAnsi="Times New Roman" w:cs="Times New Roman"/>
-          <w:sz w:val="24"/>
-          <w:szCs w:val="24"/>
-        </w:rPr>
-      </w:pPr>
-    </w:p>
-    <w:p>
-      <w:pPr>
-        <w:rPr>
-          <w:rFonts w:ascii="Times New Roman" w:hAnsi="Times New Roman" w:cs="Times New Roman"/>
-          <w:sz w:val="24"/>
-          <w:szCs w:val="24"/>
-        </w:rPr>
-      </w:pPr>
+          <w:rFonts w:ascii="Times New Roman" w:hAnsi="Times New Roman"/>
+          <w:b/>
+          <w:bCs/>
+          <w:sz w:val="32"/>
+          <w:szCs w:val="20"/>
+          <w:highlight w:val="lightGray"/>
+        </w:rPr>
+      </w:pPr>
+      <w:r>
+        <w:rPr>
+          <w:highlight w:val="lightGray"/>
+        </w:rPr>
+        <w:br w:type="page"/>
+      </w:r>
     </w:p>
     <w:p>
       <w:pPr>
         <w:pStyle w:val="Heading1"/>
-      </w:pPr>
-      <w:r>
+        <w:numPr>
+          <w:ilvl w:val="0"/>
+          <w:numId w:val="0"/>
+        </w:numPr>
+      </w:pPr>
+      <w:r>
+        <w:lastRenderedPageBreak/>
         <w:t>Lab 1 Assignment</w:t>
       </w:r>
     </w:p>
-    <w:p/>
     <w:p>
       <w:pPr>
         <w:pStyle w:val="Heading2"/>
@@ -349,15 +321,14 @@
         <w:t>Graph 1</w:t>
       </w:r>
     </w:p>
-    <w:p/>
     <w:p>
       <w:r>
         <w:rPr>
           <w:noProof/>
         </w:rPr>
         <w:drawing>
-          <wp:inline distT="0" distB="0" distL="0" distR="0" wp14:anchorId="0F00B0FC" wp14:editId="7C045EDF">
-            <wp:extent cx="5943600" cy="4175760"/>
+          <wp:inline distT="0" distB="0" distL="0" distR="0" wp14:anchorId="0F00B0FC" wp14:editId="23755FB3">
+            <wp:extent cx="4650216" cy="3267075"/>
             <wp:effectExtent l="0" t="0" r="0" b="0"/>
             <wp:docPr id="2" name="Picture 2"/>
             <wp:cNvGraphicFramePr>
@@ -388,7 +359,7 @@
                   <pic:spPr bwMode="auto">
                     <a:xfrm>
                       <a:off x="0" y="0"/>
-                      <a:ext cx="5943600" cy="4175760"/>
+                      <a:ext cx="4661295" cy="3274859"/>
                     </a:xfrm>
                     <a:prstGeom prst="rect">
                       <a:avLst/>
@@ -419,7 +390,7 @@
         </w:rPr>
         <w:t xml:space="preserve">Graph 1. Full Sweep Done Externally using </w:t>
       </w:r>
-      <w:proofErr w:type="spellStart"/>
+      <w:proofErr w:type="gramStart"/>
       <w:r>
         <w:rPr>
           <w:b/>
@@ -427,18 +398,23 @@
         </w:rPr>
         <w:t>MyDaq</w:t>
       </w:r>
-      <w:proofErr w:type="spellEnd"/>
+      <w:proofErr w:type="gramEnd"/>
     </w:p>
     <w:p>
       <w:pPr>
         <w:pStyle w:val="Heading2"/>
       </w:pPr>
       <w:r>
-        <w:lastRenderedPageBreak/>
         <w:t>Graph 2</w:t>
       </w:r>
     </w:p>
     <w:p>
+      <w:pPr>
+        <w:rPr>
+          <w:b/>
+          <w:bCs/>
+        </w:rPr>
+      </w:pPr>
       <w:r>
         <w:rPr>
           <w:noProof/>
@@ -505,51 +481,22 @@
           <w:b/>
           <w:bCs/>
         </w:rPr>
-        <w:t xml:space="preserve">Graph </w:t>
+        <w:t xml:space="preserve">Graph 2. Full Sweep Done Internally using </w:t>
       </w:r>
       <w:r>
         <w:rPr>
           <w:b/>
           <w:bCs/>
         </w:rPr>
-        <w:t>2</w:t>
-      </w:r>
-      <w:r>
-        <w:rPr>
-          <w:b/>
-          <w:bCs/>
-        </w:rPr>
-        <w:t xml:space="preserve">. Full Sweep Done </w:t>
-      </w:r>
-      <w:r>
-        <w:rPr>
-          <w:b/>
-          <w:bCs/>
-        </w:rPr>
-        <w:t>In</w:t>
-      </w:r>
-      <w:r>
-        <w:rPr>
-          <w:b/>
-          <w:bCs/>
-        </w:rPr>
-        <w:t xml:space="preserve">ternally using </w:t>
-      </w:r>
-      <w:r>
-        <w:rPr>
-          <w:b/>
-          <w:bCs/>
-        </w:rPr>
         <w:t>Control Box.</w:t>
       </w:r>
     </w:p>
-    <w:p/>
-    <w:p/>
     <w:p>
       <w:pPr>
         <w:pStyle w:val="Heading2"/>
       </w:pPr>
       <w:r>
+        <w:lastRenderedPageBreak/>
         <w:t>Graph 3</w:t>
       </w:r>
       <w:r>
@@ -632,11 +579,9 @@
         <w:pStyle w:val="Heading2"/>
       </w:pPr>
       <w:r>
-        <w:lastRenderedPageBreak/>
         <w:t>Graph 4</w:t>
       </w:r>
     </w:p>
-    <w:p/>
     <w:p>
       <w:r>
         <w:rPr>
@@ -707,7 +652,6 @@
         <w:t>Graph 4. Displaying a Full Rise from 0V to 10V.</w:t>
       </w:r>
     </w:p>
-    <w:p/>
     <w:p>
       <w:pPr>
         <w:pStyle w:val="Heading2"/>
@@ -743,6 +687,7 @@
           <w:szCs w:val="24"/>
           <w:lang w:val="en-GB" w:eastAsia="nl-NL"/>
         </w:rPr>
+        <w:lastRenderedPageBreak/>
         <w:t xml:space="preserve">Make sure to have correctly worked out your measurements </w:t>
       </w:r>
       <w:r>
@@ -1137,7 +1082,29 @@
           <w:szCs w:val="24"/>
           <w:lang w:val="en-GB" w:eastAsia="nl-NL"/>
         </w:rPr>
-        <w:t xml:space="preserve"> (see the steady state input output graph)                      0.115V</w:t>
+        <w:t xml:space="preserve"> (see the steady state input output </w:t>
+      </w:r>
+      <w:proofErr w:type="gramStart"/>
+      <w:r>
+        <w:rPr>
+          <w:rFonts w:cstheme="minorHAnsi"/>
+          <w:snapToGrid w:val="0"/>
+          <w:sz w:val="24"/>
+          <w:szCs w:val="24"/>
+          <w:lang w:val="en-GB" w:eastAsia="nl-NL"/>
+        </w:rPr>
+        <w:t xml:space="preserve">graph)   </w:t>
+      </w:r>
+      <w:proofErr w:type="gramEnd"/>
+      <w:r>
+        <w:rPr>
+          <w:rFonts w:cstheme="minorHAnsi"/>
+          <w:snapToGrid w:val="0"/>
+          <w:sz w:val="24"/>
+          <w:szCs w:val="24"/>
+          <w:lang w:val="en-GB" w:eastAsia="nl-NL"/>
+        </w:rPr>
+        <w:t xml:space="preserve">                   0.115V</w:t>
       </w:r>
     </w:p>
     <w:p>
@@ -1339,6 +1306,7 @@
         </w:rPr>
         <w:t>to ……</w:t>
       </w:r>
+      <w:proofErr w:type="gramStart"/>
       <w:r>
         <w:rPr>
           <w:rFonts w:cstheme="minorHAnsi"/>
@@ -1349,10 +1317,12 @@
         </w:rPr>
         <w:t>V</w:t>
       </w:r>
+      <w:proofErr w:type="gramEnd"/>
     </w:p>
     <w:p/>
     <w:p>
       <w:pPr>
+        <w:ind w:firstLine="360"/>
         <w:jc w:val="both"/>
         <w:rPr>
           <w:rFonts w:cstheme="minorHAnsi"/>
@@ -1404,17 +1374,7 @@
           <w:szCs w:val="24"/>
           <w:lang w:val="en-GB"/>
         </w:rPr>
-        <w:t xml:space="preserve">. In fact, you only need 1 good representative amplification and time constant. A good method would be averaging up those amplifications and time constants but first make sure that the </w:t>
-      </w:r>
-      <w:r>
-        <w:rPr>
-          <w:rFonts w:cstheme="minorHAnsi"/>
-          <w:sz w:val="24"/>
-          <w:szCs w:val="24"/>
-          <w:lang w:val="en-GB"/>
-        </w:rPr>
-        <w:lastRenderedPageBreak/>
-        <w:t>numbers that lie far away are not taken into the averaging.</w:t>
+        <w:t>. In fact, you only need 1 good representative amplification and time constant. A good method would be averaging up those amplifications and time constants but first make sure that the numbers that lie far away are not taken into the averaging.</w:t>
       </w:r>
       <w:r>
         <w:rPr>
@@ -3830,23 +3790,8 @@
           <w:sz w:val="28"/>
           <w:szCs w:val="28"/>
         </w:rPr>
-        <w:t xml:space="preserve">Avg Time constant = </w:t>
-      </w:r>
-      <w:r>
-        <w:rPr>
-          <w:sz w:val="28"/>
-          <w:szCs w:val="28"/>
-        </w:rPr>
-        <w:t xml:space="preserve"> 2.804 seconds</w:t>
-      </w:r>
-    </w:p>
-    <w:p>
-      <w:pPr>
-        <w:rPr>
-          <w:sz w:val="28"/>
-          <w:szCs w:val="28"/>
-        </w:rPr>
-      </w:pPr>
+        <w:t>Avg Time</w:t>
+      </w:r>
       <w:r>
         <w:rPr>
           <w:b/>
@@ -3854,7 +3799,7 @@
           <w:sz w:val="28"/>
           <w:szCs w:val="28"/>
         </w:rPr>
-        <w:t>Avg Gain</w:t>
+        <w:t xml:space="preserve"> </w:t>
       </w:r>
       <w:r>
         <w:rPr>
@@ -3863,7 +3808,7 @@
           <w:sz w:val="28"/>
           <w:szCs w:val="28"/>
         </w:rPr>
-        <w:tab/>
+        <w:t xml:space="preserve">constant </w:t>
       </w:r>
       <w:r>
         <w:rPr>
@@ -3872,23 +3817,152 @@
           <w:sz w:val="28"/>
           <w:szCs w:val="28"/>
         </w:rPr>
-        <w:tab/>
-        <w:t xml:space="preserve">=   </w:t>
-      </w:r>
-      <w:r>
-        <w:rPr>
+        <w:t>(Simulink)</w:t>
+      </w:r>
+      <w:r>
+        <w:rPr>
+          <w:b/>
+          <w:bCs/>
           <w:sz w:val="28"/>
           <w:szCs w:val="28"/>
         </w:rPr>
-        <w:t>1.05462</w:t>
-      </w:r>
-    </w:p>
-    <w:p>
-      <w:pPr>
-        <w:rPr>
+        <w:tab/>
+        <w:t xml:space="preserve"> </w:t>
+      </w:r>
+      <w:r>
+        <w:rPr>
+          <w:b/>
+          <w:bCs/>
           <w:sz w:val="28"/>
           <w:szCs w:val="28"/>
         </w:rPr>
+        <w:t xml:space="preserve">= </w:t>
+      </w:r>
+      <w:r>
+        <w:rPr>
+          <w:sz w:val="28"/>
+          <w:szCs w:val="28"/>
+        </w:rPr>
+        <w:t>2.804 seconds</w:t>
+      </w:r>
+    </w:p>
+    <w:p>
+      <w:pPr>
+        <w:rPr>
+          <w:sz w:val="28"/>
+          <w:szCs w:val="28"/>
+        </w:rPr>
+      </w:pPr>
+      <w:r>
+        <w:rPr>
+          <w:b/>
+          <w:bCs/>
+          <w:sz w:val="28"/>
+          <w:szCs w:val="28"/>
+        </w:rPr>
+        <w:t xml:space="preserve">Avg Time constant (Real time) </w:t>
+      </w:r>
+      <w:r>
+        <w:rPr>
+          <w:b/>
+          <w:bCs/>
+          <w:sz w:val="28"/>
+          <w:szCs w:val="28"/>
+        </w:rPr>
+        <w:t xml:space="preserve"> </w:t>
+      </w:r>
+      <w:r>
+        <w:rPr>
+          <w:b/>
+          <w:bCs/>
+          <w:sz w:val="28"/>
+          <w:szCs w:val="28"/>
+        </w:rPr>
+        <w:t xml:space="preserve">= </w:t>
+      </w:r>
+      <w:r>
+        <w:rPr>
+          <w:sz w:val="28"/>
+          <w:szCs w:val="28"/>
+        </w:rPr>
+        <w:t>16.36 seconds</w:t>
+      </w:r>
+    </w:p>
+    <w:p>
+      <w:pPr>
+        <w:rPr>
+          <w:sz w:val="28"/>
+          <w:szCs w:val="28"/>
+        </w:rPr>
+      </w:pPr>
+      <w:r>
+        <w:rPr>
+          <w:b/>
+          <w:bCs/>
+          <w:sz w:val="28"/>
+          <w:szCs w:val="28"/>
+        </w:rPr>
+        <w:t>Avg Gain</w:t>
+      </w:r>
+      <w:r>
+        <w:rPr>
+          <w:b/>
+          <w:bCs/>
+          <w:sz w:val="28"/>
+          <w:szCs w:val="28"/>
+        </w:rPr>
+        <w:tab/>
+      </w:r>
+      <w:r>
+        <w:rPr>
+          <w:b/>
+          <w:bCs/>
+          <w:sz w:val="28"/>
+          <w:szCs w:val="28"/>
+        </w:rPr>
+        <w:tab/>
+      </w:r>
+      <w:r>
+        <w:rPr>
+          <w:b/>
+          <w:bCs/>
+          <w:sz w:val="28"/>
+          <w:szCs w:val="28"/>
+        </w:rPr>
+        <w:tab/>
+      </w:r>
+      <w:r>
+        <w:rPr>
+          <w:b/>
+          <w:bCs/>
+          <w:sz w:val="28"/>
+          <w:szCs w:val="28"/>
+        </w:rPr>
+        <w:tab/>
+      </w:r>
+      <w:r>
+        <w:rPr>
+          <w:b/>
+          <w:bCs/>
+          <w:sz w:val="28"/>
+          <w:szCs w:val="28"/>
+        </w:rPr>
+        <w:t xml:space="preserve">= </w:t>
+      </w:r>
+      <w:r>
+        <w:rPr>
+          <w:sz w:val="28"/>
+          <w:szCs w:val="28"/>
+        </w:rPr>
+        <w:t>1.05462</w:t>
+      </w:r>
+    </w:p>
+    <w:p>
+      <w:pPr>
+        <w:rPr>
+          <w:sz w:val="28"/>
+          <w:szCs w:val="28"/>
+        </w:rPr>
       </w:pPr>
     </w:p>
     <w:p>
@@ -3905,6 +3979,7 @@
         <w:rPr>
           <w:noProof/>
         </w:rPr>
+        <w:lastRenderedPageBreak/>
         <w:drawing>
           <wp:inline distT="0" distB="0" distL="0" distR="0" wp14:anchorId="1998B0A6" wp14:editId="57C1D279">
             <wp:extent cx="4037926" cy="2160573"/>
@@ -3926,14 +4001,11 @@
         </w:drawing>
       </w:r>
     </w:p>
-    <w:p/>
-    <w:p/>
     <w:p>
       <w:pPr>
         <w:pStyle w:val="Heading2"/>
       </w:pPr>
       <w:r>
-        <w:lastRenderedPageBreak/>
         <w:t>Simulink Block Diagram</w:t>
       </w:r>
     </w:p>
@@ -3992,12 +4064,26 @@
         </w:drawing>
       </w:r>
     </w:p>
-    <w:p/>
+    <w:p>
+      <w:pPr>
+        <w:rPr>
+          <w:rFonts w:ascii="Times New Roman" w:hAnsi="Times New Roman"/>
+          <w:b/>
+          <w:bCs/>
+          <w:sz w:val="32"/>
+          <w:szCs w:val="20"/>
+        </w:rPr>
+      </w:pPr>
+      <w:r>
+        <w:br w:type="page"/>
+      </w:r>
+    </w:p>
     <w:p>
       <w:pPr>
         <w:pStyle w:val="Heading1"/>
       </w:pPr>
       <w:r>
+        <w:lastRenderedPageBreak/>
         <w:t>LAB 2 Assignment</w:t>
       </w:r>
     </w:p>
@@ -4115,7 +4201,6 @@
           <w:szCs w:val="24"/>
           <w:lang w:val="en-GB"/>
         </w:rPr>
-        <w:lastRenderedPageBreak/>
         <w:t>To make your model represent the reality better, add some noise at the output and u</w:t>
       </w:r>
       <w:r>
@@ -4249,6 +4334,7 @@
           <w:szCs w:val="24"/>
           <w:lang w:val="en-GB"/>
         </w:rPr>
+        <w:lastRenderedPageBreak/>
         <w:t>Make a simulation of the P-controlled process. Comment on how realistic the simulation is with respect to the reality. Make sure your simulation graphs contain the reference, process output and the regulator output as shown below.</w:t>
       </w:r>
     </w:p>
@@ -4258,111 +4344,133 @@
           <w:lang w:val="en-GB"/>
         </w:rPr>
       </w:pPr>
-    </w:p>
-    <w:p>
-      <w:pPr>
-        <w:rPr>
-          <w:lang w:val="en-GB"/>
-        </w:rPr>
-      </w:pPr>
-    </w:p>
-    <w:p>
-      <w:pPr>
-        <w:rPr>
-          <w:lang w:val="en-GB"/>
-        </w:rPr>
-      </w:pPr>
-    </w:p>
-    <w:p>
-      <w:pPr>
-        <w:rPr>
-          <w:lang w:val="en-GB"/>
-        </w:rPr>
-      </w:pPr>
-    </w:p>
-    <w:p>
-      <w:pPr>
-        <w:rPr>
-          <w:lang w:val="en-GB"/>
-        </w:rPr>
-      </w:pPr>
-    </w:p>
-    <w:p>
-      <w:pPr>
-        <w:rPr>
-          <w:lang w:val="en-GB"/>
-        </w:rPr>
-      </w:pPr>
-    </w:p>
-    <w:p>
-      <w:pPr>
-        <w:rPr>
-          <w:lang w:val="en-GB"/>
-        </w:rPr>
-      </w:pPr>
-    </w:p>
-    <w:p>
-      <w:pPr>
-        <w:rPr>
-          <w:lang w:val="en-GB"/>
-        </w:rPr>
-      </w:pPr>
-    </w:p>
-    <w:p>
-      <w:pPr>
-        <w:rPr>
-          <w:lang w:val="en-GB"/>
-        </w:rPr>
-      </w:pPr>
-    </w:p>
-    <w:p>
-      <w:pPr>
-        <w:rPr>
-          <w:lang w:val="en-GB"/>
-        </w:rPr>
-      </w:pPr>
-    </w:p>
-    <w:p>
-      <w:pPr>
-        <w:rPr>
-          <w:lang w:val="en-GB"/>
-        </w:rPr>
-      </w:pPr>
-    </w:p>
-    <w:p>
-      <w:pPr>
-        <w:rPr>
-          <w:lang w:val="en-GB"/>
-        </w:rPr>
-      </w:pPr>
-    </w:p>
-    <w:p>
-      <w:pPr>
-        <w:rPr>
-          <w:lang w:val="en-GB"/>
-        </w:rPr>
-      </w:pPr>
-    </w:p>
-    <w:p>
-      <w:pPr>
-        <w:rPr>
-          <w:lang w:val="en-GB"/>
-        </w:rPr>
-      </w:pPr>
-    </w:p>
-    <w:p>
-      <w:pPr>
-        <w:rPr>
-          <w:lang w:val="en-GB"/>
-        </w:rPr>
-      </w:pPr>
-    </w:p>
-    <w:p>
-      <w:pPr>
-        <w:rPr>
-          <w:lang w:val="en-GB"/>
-        </w:rPr>
-      </w:pPr>
+      <w:r>
+        <w:rPr>
+          <w:lang w:val="en-GB"/>
+        </w:rPr>
+        <w:drawing>
+          <wp:inline distT="0" distB="0" distL="0" distR="0" wp14:anchorId="05EC0BB7" wp14:editId="168E1D1E">
+            <wp:extent cx="5943600" cy="2623820"/>
+            <wp:effectExtent l="0" t="0" r="0" b="5080"/>
+            <wp:docPr id="11" name="Picture 11" descr="A diagram of a diagram&#10;&#10;Description automatically generated with low confidence"/>
+            <wp:cNvGraphicFramePr>
+              <a:graphicFrameLocks xmlns:a="http://schemas.openxmlformats.org/drawingml/2006/main" noChangeAspect="1"/>
+            </wp:cNvGraphicFramePr>
+            <a:graphic xmlns:a="http://schemas.openxmlformats.org/drawingml/2006/main">
+              <a:graphicData uri="http://schemas.openxmlformats.org/drawingml/2006/picture">
+                <pic:pic xmlns:pic="http://schemas.openxmlformats.org/drawingml/2006/picture">
+                  <pic:nvPicPr>
+                    <pic:cNvPr id="11" name="Picture 11" descr="A diagram of a diagram&#10;&#10;Description automatically generated with low confidence"/>
+                    <pic:cNvPicPr/>
+                  </pic:nvPicPr>
+                  <pic:blipFill>
+                    <a:blip r:embed="rId15"/>
+                    <a:stretch>
+                      <a:fillRect/>
+                    </a:stretch>
+                  </pic:blipFill>
+                  <pic:spPr>
+                    <a:xfrm>
+                      <a:off x="0" y="0"/>
+                      <a:ext cx="5943600" cy="2623820"/>
+                    </a:xfrm>
+                    <a:prstGeom prst="rect">
+                      <a:avLst/>
+                    </a:prstGeom>
+                  </pic:spPr>
+                </pic:pic>
+              </a:graphicData>
+            </a:graphic>
+          </wp:inline>
+        </w:drawing>
+      </w:r>
+    </w:p>
+    <w:p>
+      <w:pPr>
+        <w:rPr>
+          <w:lang w:val="en-GB"/>
+        </w:rPr>
+      </w:pPr>
+      <w:r>
+        <w:rPr>
+          <w:lang w:val="en-GB"/>
+        </w:rPr>
+        <w:drawing>
+          <wp:inline distT="0" distB="0" distL="0" distR="0" wp14:anchorId="2A2B7E06" wp14:editId="544CF5DD">
+            <wp:extent cx="5943600" cy="2876550"/>
+            <wp:effectExtent l="0" t="0" r="0" b="0"/>
+            <wp:docPr id="12" name="Picture 12" descr="A screen shot of a graph&#10;&#10;Description automatically generated with low confidence"/>
+            <wp:cNvGraphicFramePr>
+              <a:graphicFrameLocks xmlns:a="http://schemas.openxmlformats.org/drawingml/2006/main" noChangeAspect="1"/>
+            </wp:cNvGraphicFramePr>
+            <a:graphic xmlns:a="http://schemas.openxmlformats.org/drawingml/2006/main">
+              <a:graphicData uri="http://schemas.openxmlformats.org/drawingml/2006/picture">
+                <pic:pic xmlns:pic="http://schemas.openxmlformats.org/drawingml/2006/picture">
+                  <pic:nvPicPr>
+                    <pic:cNvPr id="12" name="Picture 12" descr="A screen shot of a graph&#10;&#10;Description automatically generated with low confidence"/>
+                    <pic:cNvPicPr/>
+                  </pic:nvPicPr>
+                  <pic:blipFill rotWithShape="1">
+                    <a:blip r:embed="rId16"/>
+                    <a:srcRect t="2511" b="2720"/>
+                    <a:stretch/>
+                  </pic:blipFill>
+                  <pic:spPr bwMode="auto">
+                    <a:xfrm>
+                      <a:off x="0" y="0"/>
+                      <a:ext cx="5943600" cy="2876550"/>
+                    </a:xfrm>
+                    <a:prstGeom prst="rect">
+                      <a:avLst/>
+                    </a:prstGeom>
+                    <a:ln>
+                      <a:noFill/>
+                    </a:ln>
+                    <a:extLst>
+                      <a:ext uri="{53640926-AAD7-44D8-BBD7-CCE9431645EC}">
+                        <a14:shadowObscured xmlns:a14="http://schemas.microsoft.com/office/drawing/2010/main"/>
+                      </a:ext>
+                    </a:extLst>
+                  </pic:spPr>
+                </pic:pic>
+              </a:graphicData>
+            </a:graphic>
+          </wp:inline>
+        </w:drawing>
+      </w:r>
+    </w:p>
+    <w:p>
+      <w:pPr>
+        <w:ind w:firstLine="432"/>
+        <w:rPr>
+          <w:lang w:val="en-GB"/>
+        </w:rPr>
+      </w:pPr>
+      <w:r>
+        <w:rPr>
+          <w:lang w:val="en-GB"/>
+        </w:rPr>
+        <w:t>The P controller has a positive effect on the plant as without it, it would only be able to reach 2,5V output. However, the effect of P is small here as it is not able to reach the wanted 5V as adding more Gain would result in a lot of overshoots while never be able to achieve the wanted settling value. This means the P controller is not enough to control this model, and we need to implement more control elements to this system.</w:t>
+      </w:r>
+      <w:r>
+        <w:rPr>
+          <w:lang w:val="en-GB"/>
+        </w:rPr>
+        <w:t xml:space="preserve"> On the simulated model, we notice that it starts at 1.2V when it is off, this is due to the minimum possible output value, and is a limiting factor the model.</w:t>
+      </w:r>
+    </w:p>
+    <w:p>
+      <w:pPr>
+        <w:rPr>
+          <w:lang w:val="en-GB"/>
+        </w:rPr>
+      </w:pPr>
+      <w:r>
+        <w:rPr>
+          <w:lang w:val="en-GB"/>
+        </w:rPr>
+        <w:br w:type="page"/>
+      </w:r>
     </w:p>
     <w:p>
       <w:pPr>
@@ -4390,7 +4498,7 @@
         <w:rPr>
           <w:lang w:val="en-GB"/>
         </w:rPr>
-        <w:t xml:space="preserve">PID- Controller  </w:t>
+        <w:t xml:space="preserve">PID- Controller </w:t>
       </w:r>
       <w:r>
         <w:rPr>
@@ -4411,22 +4519,9 @@
           <w:lang w:val="en-GB"/>
         </w:rPr>
       </w:pPr>
-    </w:p>
-    <w:p>
-      <w:pPr>
-        <w:rPr>
-          <w:lang w:val="en-GB"/>
-        </w:rPr>
-      </w:pPr>
-    </w:p>
-    <w:p>
-      <w:pPr>
-        <w:rPr>
-          <w:lang w:val="en-GB"/>
-        </w:rPr>
-      </w:pPr>
-      <w:r>
-        <w:rPr>
+      <w:r>
+        <w:rPr>
+          <w:noProof/>
           <w:lang w:val="en-GB"/>
         </w:rPr>
         <w:drawing>
@@ -4445,7 +4540,7 @@
                     <pic:cNvPicPr/>
                   </pic:nvPicPr>
                   <pic:blipFill>
-                    <a:blip r:embed="rId15"/>
+                    <a:blip r:embed="rId17"/>
                     <a:stretch>
                       <a:fillRect/>
                     </a:stretch>
@@ -4468,24 +4563,17 @@
     </w:p>
     <w:p>
       <w:pPr>
-        <w:rPr>
-          <w:lang w:val="en-GB"/>
-        </w:rPr>
-      </w:pPr>
-    </w:p>
-    <w:p>
-      <w:pPr>
-        <w:rPr>
-          <w:lang w:val="en-GB"/>
-        </w:rPr>
-      </w:pPr>
-    </w:p>
-    <w:p>
-      <w:pPr>
-        <w:rPr>
-          <w:lang w:val="en-GB"/>
-        </w:rPr>
-      </w:pPr>
+        <w:ind w:firstLine="576"/>
+        <w:rPr>
+          <w:lang w:val="en-GB"/>
+        </w:rPr>
+      </w:pPr>
+      <w:r>
+        <w:rPr>
+          <w:lang w:val="en-GB"/>
+        </w:rPr>
+        <w:t>The top part of the Simulink model is the PID controller, The bottom part of the model is adding the wanted value, the upper and lower boundaries of 1% of that value, and implementation of a 10% overshoot line. This was done to be able to quickly analyse if the PID controller reached above 10% overshot, or if it settled at the right location.</w:t>
+      </w:r>
     </w:p>
     <w:p>
       <w:pPr>
@@ -4518,6 +4606,7 @@
     </w:p>
     <w:p>
       <w:pPr>
+        <w:ind w:firstLine="360"/>
         <w:rPr>
           <w:lang w:val="en-GB"/>
         </w:rPr>
@@ -4696,7 +4785,7 @@
     </w:p>
     <w:p>
       <w:pPr>
-        <w:pStyle w:val="ListParagraph"/>
+        <w:ind w:firstLine="720"/>
         <w:rPr>
           <w:sz w:val="24"/>
           <w:szCs w:val="24"/>
@@ -4711,26 +4800,6 @@
         </w:rPr>
         <w:t>The P-controller function in this system helped in reducing the steady- state error by adjusting the magnitude of the error from the input signal.</w:t>
       </w:r>
-    </w:p>
-    <w:p>
-      <w:pPr>
-        <w:pStyle w:val="ListParagraph"/>
-        <w:rPr>
-          <w:sz w:val="24"/>
-          <w:szCs w:val="24"/>
-          <w:lang w:val="en-GB"/>
-        </w:rPr>
-      </w:pPr>
-    </w:p>
-    <w:p>
-      <w:pPr>
-        <w:pStyle w:val="ListParagraph"/>
-        <w:rPr>
-          <w:sz w:val="24"/>
-          <w:szCs w:val="24"/>
-          <w:lang w:val="en-GB"/>
-        </w:rPr>
-      </w:pPr>
     </w:p>
     <w:p>
       <w:pPr>
@@ -4761,13 +4830,12 @@
           <w:szCs w:val="28"/>
           <w:lang w:val="en-GB"/>
         </w:rPr>
-        <w:lastRenderedPageBreak/>
         <w:t>I-controller</w:t>
       </w:r>
     </w:p>
     <w:p>
       <w:pPr>
-        <w:pStyle w:val="ListParagraph"/>
+        <w:ind w:firstLine="720"/>
         <w:rPr>
           <w:sz w:val="24"/>
           <w:szCs w:val="24"/>
@@ -4814,10 +4882,7 @@
           <w:lang w:val="en-GB"/>
         </w:rPr>
       </w:pPr>
-    </w:p>
-    <w:p>
-      <w:pPr>
-        <w:pStyle w:val="ListParagraph"/>
+      <w:r>
         <w:rPr>
           <w:b/>
           <w:bCs/>
@@ -4825,21 +4890,12 @@
           <w:szCs w:val="28"/>
           <w:lang w:val="en-GB"/>
         </w:rPr>
-      </w:pPr>
-      <w:r>
-        <w:rPr>
-          <w:b/>
-          <w:bCs/>
-          <w:sz w:val="28"/>
-          <w:szCs w:val="28"/>
-          <w:lang w:val="en-GB"/>
-        </w:rPr>
         <w:t>D-controller</w:t>
       </w:r>
     </w:p>
     <w:p>
       <w:pPr>
-        <w:pStyle w:val="ListParagraph"/>
+        <w:ind w:firstLine="360"/>
         <w:rPr>
           <w:rFonts w:eastAsiaTheme="minorEastAsia"/>
           <w:b/>
@@ -4855,15 +4911,40 @@
           <w:szCs w:val="24"/>
           <w:lang w:val="en-GB"/>
         </w:rPr>
-        <w:t xml:space="preserve">The D- controller in this system focused on the rate of change of the error. It calculated the derivative of the error with respect to time and then generate a signal based on the rate of change. However, this was causing a significant over shoot and the D- controller </w:t>
-      </w:r>
-      <w:r>
-        <w:rPr>
-          <w:sz w:val="24"/>
-          <w:szCs w:val="24"/>
-          <w:lang w:val="en-GB"/>
-        </w:rPr>
-        <w:t xml:space="preserve">was not turned off but instead limited to a very minuscule value of either zero(0) or </w:t>
+        <w:lastRenderedPageBreak/>
+        <w:t xml:space="preserve">The D- controller in this system focused on the rate of change of the error. It calculated the derivative of the error with respect to time and then generate a signal based on the rate of change. However, this was causing a significant </w:t>
+      </w:r>
+      <w:r>
+        <w:rPr>
+          <w:sz w:val="24"/>
+          <w:szCs w:val="24"/>
+          <w:lang w:val="en-GB"/>
+        </w:rPr>
+        <w:t>overshoot</w:t>
+      </w:r>
+      <w:r>
+        <w:rPr>
+          <w:sz w:val="24"/>
+          <w:szCs w:val="24"/>
+          <w:lang w:val="en-GB"/>
+        </w:rPr>
+        <w:t xml:space="preserve"> and the D- controller was not turned off but instead limited to a very minuscule value of either </w:t>
+      </w:r>
+      <w:r>
+        <w:rPr>
+          <w:sz w:val="24"/>
+          <w:szCs w:val="24"/>
+          <w:lang w:val="en-GB"/>
+        </w:rPr>
+        <w:t>zero (</w:t>
+      </w:r>
+      <w:r>
+        <w:rPr>
+          <w:sz w:val="24"/>
+          <w:szCs w:val="24"/>
+          <w:lang w:val="en-GB"/>
+        </w:rPr>
+        <w:t xml:space="preserve">0) or </w:t>
       </w:r>
       <w:r>
         <w:rPr>
@@ -4936,20 +5017,11 @@
       <w:pPr>
         <w:pStyle w:val="ListParagraph"/>
         <w:rPr>
-          <w:sz w:val="24"/>
-          <w:szCs w:val="24"/>
-          <w:lang w:val="en-GB"/>
-        </w:rPr>
-      </w:pPr>
-    </w:p>
-    <w:p>
-      <w:pPr>
-        <w:pStyle w:val="ListParagraph"/>
-        <w:rPr>
+          <w:rFonts w:eastAsiaTheme="minorEastAsia"/>
           <w:b/>
           <w:bCs/>
-          <w:sz w:val="28"/>
-          <w:szCs w:val="28"/>
+          <w:sz w:val="24"/>
+          <w:szCs w:val="24"/>
           <w:lang w:val="en-GB"/>
         </w:rPr>
       </w:pPr>
@@ -6016,7 +6088,6 @@
     </w:p>
     <w:p>
       <w:pPr>
-        <w:ind w:firstLine="720"/>
         <w:rPr>
           <w:sz w:val="24"/>
           <w:szCs w:val="24"/>
@@ -6056,7 +6127,6 @@
     </w:p>
     <w:p>
       <w:pPr>
-        <w:ind w:firstLine="720"/>
         <w:rPr>
           <w:sz w:val="24"/>
           <w:szCs w:val="24"/>
@@ -6070,6 +6140,14 @@
           <w:lang w:val="en-GB"/>
         </w:rPr>
         <w:t>-</w:t>
+      </w:r>
+      <w:r>
+        <w:rPr>
+          <w:sz w:val="24"/>
+          <w:szCs w:val="24"/>
+          <w:lang w:val="en-GB"/>
+        </w:rPr>
+        <w:t xml:space="preserve">Slowly </w:t>
       </w:r>
       <w:r>
         <w:rPr>
@@ -6104,7 +6182,6 @@
     </w:p>
     <w:p>
       <w:pPr>
-        <w:ind w:firstLine="720"/>
         <w:rPr>
           <w:sz w:val="24"/>
           <w:szCs w:val="24"/>
@@ -6122,25 +6199,23 @@
     </w:p>
     <w:p>
       <w:pPr>
-        <w:ind w:firstLine="720"/>
-        <w:rPr>
-          <w:sz w:val="24"/>
-          <w:szCs w:val="24"/>
-          <w:lang w:val="en-GB"/>
-        </w:rPr>
-      </w:pPr>
-      <w:r>
-        <w:rPr>
-          <w:sz w:val="24"/>
-          <w:szCs w:val="24"/>
-          <w:lang w:val="en-GB"/>
-        </w:rPr>
-        <w:t xml:space="preserve">- Oscillates for a period of 1 Simulink second. </w:t>
-      </w:r>
-    </w:p>
-    <w:p>
-      <w:pPr>
-        <w:ind w:left="720"/>
+        <w:rPr>
+          <w:sz w:val="24"/>
+          <w:szCs w:val="24"/>
+          <w:lang w:val="en-GB"/>
+        </w:rPr>
+      </w:pPr>
+      <w:r>
+        <w:rPr>
+          <w:sz w:val="24"/>
+          <w:szCs w:val="24"/>
+          <w:lang w:val="en-GB"/>
+        </w:rPr>
+        <w:t xml:space="preserve">-Oscillates for a period of 1 Simulink second. </w:t>
+      </w:r>
+    </w:p>
+    <w:p>
+      <w:pPr>
         <w:rPr>
           <w:b/>
           <w:bCs/>
@@ -6182,26 +6257,23 @@
     </w:p>
     <w:p>
       <w:pPr>
-        <w:ind w:firstLine="720"/>
-        <w:rPr>
-          <w:sz w:val="24"/>
-          <w:szCs w:val="24"/>
-          <w:lang w:val="en-GB"/>
-        </w:rPr>
-      </w:pPr>
-      <w:r>
-        <w:rPr>
-          <w:sz w:val="24"/>
-          <w:szCs w:val="24"/>
-          <w:lang w:val="en-GB"/>
-        </w:rPr>
-        <w:lastRenderedPageBreak/>
+        <w:rPr>
+          <w:sz w:val="24"/>
+          <w:szCs w:val="24"/>
+          <w:lang w:val="en-GB"/>
+        </w:rPr>
+      </w:pPr>
+      <w:r>
+        <w:rPr>
+          <w:sz w:val="24"/>
+          <w:szCs w:val="24"/>
+          <w:lang w:val="en-GB"/>
+        </w:rPr>
         <w:t>-Reaches the reference value the fastest.</w:t>
       </w:r>
     </w:p>
     <w:p>
       <w:pPr>
-        <w:ind w:firstLine="720"/>
         <w:rPr>
           <w:sz w:val="24"/>
           <w:szCs w:val="24"/>
@@ -6219,7 +6291,6 @@
     </w:p>
     <w:p>
       <w:pPr>
-        <w:ind w:left="720"/>
         <w:rPr>
           <w:sz w:val="24"/>
           <w:szCs w:val="24"/>
@@ -6271,9 +6342,37 @@
           <w:szCs w:val="28"/>
           <w:lang w:val="en-GB"/>
         </w:rPr>
-        <w:t xml:space="preserve">)  </w:t>
-      </w:r>
-      <w:r>
+        <w:t>)  How do the experiment results compare to simulated results?</w:t>
+      </w:r>
+    </w:p>
+    <w:p>
+      <w:pPr>
+        <w:ind w:firstLine="576"/>
+        <w:rPr>
+          <w:sz w:val="24"/>
+          <w:szCs w:val="24"/>
+          <w:lang w:val="en-GB"/>
+        </w:rPr>
+      </w:pPr>
+      <w:r>
+        <w:rPr>
+          <w:sz w:val="24"/>
+          <w:szCs w:val="24"/>
+          <w:lang w:val="en-GB"/>
+        </w:rPr>
+        <w:t xml:space="preserve">The experimental results are not working perfectly as predicted to the real simulated values, but this means </w:t>
+      </w:r>
+      <w:r>
+        <w:rPr>
+          <w:sz w:val="24"/>
+          <w:szCs w:val="24"/>
+          <w:lang w:val="en-GB"/>
+        </w:rPr>
+        <w:t>we were already very close to the values we wanted. This can be due to a lot of factors in the real world, as there is lag between the starting of the motor and the rising of the pressure in the water tower etc… This means the values of the gains of the PID controller only needed to be changed slightly to work for the experimental values.</w:t>
+      </w:r>
+    </w:p>
+    <w:p>
+      <w:pPr>
         <w:rPr>
           <w:b/>
           <w:bCs/>
@@ -6281,31 +6380,6 @@
           <w:szCs w:val="28"/>
           <w:lang w:val="en-GB"/>
         </w:rPr>
-        <w:t>How do the experiment results compare to simulated results?</w:t>
-      </w:r>
-    </w:p>
-    <w:p>
-      <w:pPr>
-        <w:ind w:left="720"/>
-        <w:rPr>
-          <w:b/>
-          <w:bCs/>
-          <w:sz w:val="28"/>
-          <w:szCs w:val="28"/>
-          <w:lang w:val="en-GB"/>
-        </w:rPr>
-      </w:pPr>
-    </w:p>
-    <w:p>
-      <w:pPr>
-        <w:ind w:left="720"/>
-        <w:rPr>
-          <w:b/>
-          <w:bCs/>
-          <w:sz w:val="28"/>
-          <w:szCs w:val="28"/>
-          <w:lang w:val="en-GB"/>
-        </w:rPr>
       </w:pPr>
     </w:p>
     <w:p>
@@ -6319,6 +6393,7 @@
         <w:rPr>
           <w:lang w:val="en-GB"/>
         </w:rPr>
+        <w:lastRenderedPageBreak/>
         <w:t>Experimental performance summary.</w:t>
       </w:r>
     </w:p>
@@ -6350,148 +6425,328 @@
     </w:p>
     <w:p>
       <w:pPr>
-        <w:rPr>
-          <w:b/>
-          <w:lang w:val="en-GB"/>
-        </w:rPr>
-      </w:pPr>
-    </w:p>
-    <w:p>
-      <w:pPr>
-        <w:rPr>
-          <w:lang w:val="en-GB"/>
-        </w:rPr>
-      </w:pPr>
-    </w:p>
-    <w:p>
-      <w:pPr>
-        <w:rPr>
-          <w:b/>
-          <w:bCs/>
-          <w:sz w:val="28"/>
-          <w:szCs w:val="28"/>
-          <w:lang w:val="en-GB"/>
-        </w:rPr>
-      </w:pPr>
+        <w:ind w:firstLine="720"/>
+        <w:rPr>
+          <w:rFonts w:cstheme="minorHAnsi"/>
+          <w:sz w:val="24"/>
+          <w:szCs w:val="24"/>
+          <w:lang w:val="en-GB"/>
+        </w:rPr>
+      </w:pPr>
+      <w:r>
+        <w:rPr>
+          <w:rFonts w:cstheme="minorHAnsi"/>
+          <w:sz w:val="24"/>
+          <w:szCs w:val="24"/>
+          <w:lang w:val="en-GB"/>
+        </w:rPr>
+        <w:t>We did multiple different experiments to see if the experimental model works at for different inputs:</w:t>
+      </w:r>
     </w:p>
     <w:p>
       <w:pPr>
         <w:pStyle w:val="ListParagraph"/>
-        <w:rPr>
-          <w:b/>
-          <w:bCs/>
-          <w:sz w:val="28"/>
-          <w:szCs w:val="28"/>
-          <w:lang w:val="en-GB"/>
-        </w:rPr>
-      </w:pPr>
-    </w:p>
-    <w:p>
-      <w:pPr>
-        <w:ind w:left="360"/>
-        <w:rPr>
-          <w:b/>
-          <w:bCs/>
-          <w:sz w:val="28"/>
-          <w:szCs w:val="28"/>
-          <w:lang w:val="en-GB"/>
-        </w:rPr>
-      </w:pPr>
-    </w:p>
-    <w:p>
-      <w:pPr>
-        <w:rPr>
-          <w:lang w:val="en-GB"/>
-        </w:rPr>
-      </w:pPr>
-    </w:p>
-    <w:p>
-      <w:pPr>
-        <w:rPr>
-          <w:lang w:val="en-GB"/>
-        </w:rPr>
-      </w:pPr>
-    </w:p>
-    <w:p>
-      <w:pPr>
-        <w:rPr>
-          <w:lang w:val="en-GB"/>
-        </w:rPr>
-      </w:pPr>
-    </w:p>
-    <w:p>
-      <w:pPr>
-        <w:rPr>
-          <w:lang w:val="en-GB"/>
-        </w:rPr>
-      </w:pPr>
-    </w:p>
-    <w:p>
-      <w:pPr>
-        <w:rPr>
-          <w:lang w:val="en-GB"/>
-        </w:rPr>
-      </w:pPr>
-    </w:p>
-    <w:p>
-      <w:pPr>
-        <w:rPr>
-          <w:lang w:val="en-GB"/>
-        </w:rPr>
-      </w:pPr>
-    </w:p>
-    <w:p>
-      <w:pPr>
-        <w:rPr>
-          <w:lang w:val="en-GB"/>
-        </w:rPr>
-      </w:pPr>
-    </w:p>
-    <w:p>
-      <w:pPr>
-        <w:rPr>
-          <w:lang w:val="en-GB"/>
-        </w:rPr>
-      </w:pPr>
-    </w:p>
-    <w:p>
-      <w:pPr>
-        <w:rPr>
-          <w:lang w:val="en-GB"/>
-        </w:rPr>
-      </w:pPr>
-    </w:p>
-    <w:p>
-      <w:pPr>
-        <w:rPr>
-          <w:lang w:val="en-GB"/>
-        </w:rPr>
-      </w:pPr>
-    </w:p>
-    <w:p>
-      <w:pPr>
-        <w:rPr>
-          <w:lang w:val="en-GB"/>
-        </w:rPr>
-      </w:pPr>
-    </w:p>
-    <w:p>
-      <w:pPr>
-        <w:rPr>
-          <w:lang w:val="en-GB"/>
-        </w:rPr>
-      </w:pPr>
-    </w:p>
-    <w:p>
-      <w:pPr>
-        <w:rPr>
-          <w:lang w:val="en-GB"/>
-        </w:rPr>
-      </w:pPr>
+        <w:numPr>
+          <w:ilvl w:val="0"/>
+          <w:numId w:val="16"/>
+        </w:numPr>
+        <w:rPr>
+          <w:rFonts w:cstheme="minorHAnsi"/>
+          <w:sz w:val="24"/>
+          <w:szCs w:val="24"/>
+          <w:lang w:val="en-GB"/>
+        </w:rPr>
+      </w:pPr>
+      <w:r>
+        <w:rPr>
+          <w:rFonts w:cstheme="minorHAnsi"/>
+          <w:sz w:val="24"/>
+          <w:szCs w:val="24"/>
+          <w:lang w:val="en-GB"/>
+        </w:rPr>
+        <w:t>Reference at 6V</w:t>
+      </w:r>
+    </w:p>
+    <w:p>
+      <w:pPr>
+        <w:rPr>
+          <w:rFonts w:cstheme="minorHAnsi"/>
+          <w:sz w:val="24"/>
+          <w:szCs w:val="24"/>
+          <w:lang w:val="en-GB"/>
+        </w:rPr>
+      </w:pPr>
+      <w:r>
+        <w:rPr>
+          <w:rFonts w:cstheme="minorHAnsi"/>
+          <w:sz w:val="24"/>
+          <w:szCs w:val="24"/>
+          <w:lang w:val="en-GB"/>
+        </w:rPr>
+        <w:drawing>
+          <wp:inline distT="0" distB="0" distL="0" distR="0" wp14:anchorId="2B6105C7" wp14:editId="22EED488">
+            <wp:extent cx="6303359" cy="6315075"/>
+            <wp:effectExtent l="0" t="0" r="2540" b="0"/>
+            <wp:docPr id="13" name="Picture 13" descr="A picture containing text, diagram, plot, screenshot&#10;&#10;Description automatically generated"/>
+            <wp:cNvGraphicFramePr>
+              <a:graphicFrameLocks xmlns:a="http://schemas.openxmlformats.org/drawingml/2006/main" noChangeAspect="1"/>
+            </wp:cNvGraphicFramePr>
+            <a:graphic xmlns:a="http://schemas.openxmlformats.org/drawingml/2006/main">
+              <a:graphicData uri="http://schemas.openxmlformats.org/drawingml/2006/picture">
+                <pic:pic xmlns:pic="http://schemas.openxmlformats.org/drawingml/2006/picture">
+                  <pic:nvPicPr>
+                    <pic:cNvPr id="13" name="Picture 13" descr="A picture containing text, diagram, plot, screenshot&#10;&#10;Description automatically generated"/>
+                    <pic:cNvPicPr/>
+                  </pic:nvPicPr>
+                  <pic:blipFill>
+                    <a:blip r:embed="rId18"/>
+                    <a:stretch>
+                      <a:fillRect/>
+                    </a:stretch>
+                  </pic:blipFill>
+                  <pic:spPr>
+                    <a:xfrm>
+                      <a:off x="0" y="0"/>
+                      <a:ext cx="6363235" cy="6375063"/>
+                    </a:xfrm>
+                    <a:prstGeom prst="rect">
+                      <a:avLst/>
+                    </a:prstGeom>
+                  </pic:spPr>
+                </pic:pic>
+              </a:graphicData>
+            </a:graphic>
+          </wp:inline>
+        </w:drawing>
+      </w:r>
+    </w:p>
+    <w:p>
+      <w:pPr>
+        <w:rPr>
+          <w:rFonts w:cstheme="minorHAnsi"/>
+          <w:sz w:val="24"/>
+          <w:szCs w:val="24"/>
+          <w:lang w:val="en-GB"/>
+        </w:rPr>
+      </w:pPr>
+      <w:r>
+        <w:rPr>
+          <w:rFonts w:cstheme="minorHAnsi"/>
+          <w:sz w:val="24"/>
+          <w:szCs w:val="24"/>
+          <w:lang w:val="en-GB"/>
+        </w:rPr>
+        <w:br w:type="page"/>
+      </w:r>
+    </w:p>
+    <w:p>
+      <w:pPr>
+        <w:pStyle w:val="ListParagraph"/>
+        <w:numPr>
+          <w:ilvl w:val="0"/>
+          <w:numId w:val="16"/>
+        </w:numPr>
+        <w:rPr>
+          <w:rFonts w:cstheme="minorHAnsi"/>
+          <w:sz w:val="24"/>
+          <w:szCs w:val="24"/>
+          <w:lang w:val="en-GB"/>
+        </w:rPr>
+      </w:pPr>
+      <w:r>
+        <w:rPr>
+          <w:rFonts w:cstheme="minorHAnsi"/>
+          <w:sz w:val="24"/>
+          <w:szCs w:val="24"/>
+          <w:lang w:val="en-GB"/>
+        </w:rPr>
+        <w:lastRenderedPageBreak/>
+        <w:t>Reference at 7V</w:t>
+      </w:r>
+    </w:p>
+    <w:p>
+      <w:pPr>
+        <w:rPr>
+          <w:rFonts w:cstheme="minorHAnsi"/>
+          <w:sz w:val="24"/>
+          <w:szCs w:val="24"/>
+          <w:lang w:val="en-GB"/>
+        </w:rPr>
+      </w:pPr>
+      <w:r>
+        <w:rPr>
+          <w:rFonts w:cstheme="minorHAnsi"/>
+          <w:sz w:val="24"/>
+          <w:szCs w:val="24"/>
+          <w:lang w:val="en-GB"/>
+        </w:rPr>
+        <w:drawing>
+          <wp:inline distT="0" distB="0" distL="0" distR="0" wp14:anchorId="48333BF5" wp14:editId="4AB4060B">
+            <wp:extent cx="6474199" cy="6534150"/>
+            <wp:effectExtent l="0" t="0" r="3175" b="0"/>
+            <wp:docPr id="14" name="Picture 14" descr="A picture containing text, screenshot, line, plot&#10;&#10;Description automatically generated"/>
+            <wp:cNvGraphicFramePr>
+              <a:graphicFrameLocks xmlns:a="http://schemas.openxmlformats.org/drawingml/2006/main" noChangeAspect="1"/>
+            </wp:cNvGraphicFramePr>
+            <a:graphic xmlns:a="http://schemas.openxmlformats.org/drawingml/2006/main">
+              <a:graphicData uri="http://schemas.openxmlformats.org/drawingml/2006/picture">
+                <pic:pic xmlns:pic="http://schemas.openxmlformats.org/drawingml/2006/picture">
+                  <pic:nvPicPr>
+                    <pic:cNvPr id="14" name="Picture 14" descr="A picture containing text, screenshot, line, plot&#10;&#10;Description automatically generated"/>
+                    <pic:cNvPicPr/>
+                  </pic:nvPicPr>
+                  <pic:blipFill>
+                    <a:blip r:embed="rId19"/>
+                    <a:stretch>
+                      <a:fillRect/>
+                    </a:stretch>
+                  </pic:blipFill>
+                  <pic:spPr>
+                    <a:xfrm>
+                      <a:off x="0" y="0"/>
+                      <a:ext cx="6494601" cy="6554741"/>
+                    </a:xfrm>
+                    <a:prstGeom prst="rect">
+                      <a:avLst/>
+                    </a:prstGeom>
+                  </pic:spPr>
+                </pic:pic>
+              </a:graphicData>
+            </a:graphic>
+          </wp:inline>
+        </w:drawing>
+      </w:r>
+    </w:p>
+    <w:p>
+      <w:pPr>
+        <w:rPr>
+          <w:rFonts w:cstheme="minorHAnsi"/>
+          <w:sz w:val="24"/>
+          <w:szCs w:val="24"/>
+          <w:lang w:val="en-GB"/>
+        </w:rPr>
+      </w:pPr>
+      <w:r>
+        <w:rPr>
+          <w:rFonts w:cstheme="minorHAnsi"/>
+          <w:sz w:val="24"/>
+          <w:szCs w:val="24"/>
+          <w:lang w:val="en-GB"/>
+        </w:rPr>
+        <w:br w:type="page"/>
+      </w:r>
+    </w:p>
+    <w:p>
+      <w:pPr>
+        <w:pStyle w:val="ListParagraph"/>
+        <w:numPr>
+          <w:ilvl w:val="0"/>
+          <w:numId w:val="16"/>
+        </w:numPr>
+        <w:rPr>
+          <w:rFonts w:cstheme="minorHAnsi"/>
+          <w:sz w:val="24"/>
+          <w:szCs w:val="24"/>
+          <w:lang w:val="en-GB"/>
+        </w:rPr>
+      </w:pPr>
+      <w:r>
+        <w:rPr>
+          <w:rFonts w:cstheme="minorHAnsi"/>
+          <w:sz w:val="24"/>
+          <w:szCs w:val="24"/>
+          <w:lang w:val="en-GB"/>
+        </w:rPr>
+        <w:lastRenderedPageBreak/>
+        <w:t>Reference at 8V</w:t>
+      </w:r>
+    </w:p>
+    <w:p>
+      <w:pPr>
+        <w:rPr>
+          <w:rFonts w:cstheme="minorHAnsi"/>
+          <w:sz w:val="24"/>
+          <w:szCs w:val="24"/>
+          <w:lang w:val="en-GB"/>
+        </w:rPr>
+      </w:pPr>
+      <w:r>
+        <w:rPr>
+          <w:rFonts w:cstheme="minorHAnsi"/>
+          <w:sz w:val="24"/>
+          <w:szCs w:val="24"/>
+          <w:lang w:val="en-GB"/>
+        </w:rPr>
+        <w:drawing>
+          <wp:inline distT="0" distB="0" distL="0" distR="0" wp14:anchorId="32D973EB" wp14:editId="4638153B">
+            <wp:extent cx="6663495" cy="6296025"/>
+            <wp:effectExtent l="0" t="0" r="4445" b="0"/>
+            <wp:docPr id="15" name="Picture 15" descr="A picture containing text, screenshot, plot, line&#10;&#10;Description automatically generated"/>
+            <wp:cNvGraphicFramePr>
+              <a:graphicFrameLocks xmlns:a="http://schemas.openxmlformats.org/drawingml/2006/main" noChangeAspect="1"/>
+            </wp:cNvGraphicFramePr>
+            <a:graphic xmlns:a="http://schemas.openxmlformats.org/drawingml/2006/main">
+              <a:graphicData uri="http://schemas.openxmlformats.org/drawingml/2006/picture">
+                <pic:pic xmlns:pic="http://schemas.openxmlformats.org/drawingml/2006/picture">
+                  <pic:nvPicPr>
+                    <pic:cNvPr id="15" name="Picture 15" descr="A picture containing text, screenshot, plot, line&#10;&#10;Description automatically generated"/>
+                    <pic:cNvPicPr/>
+                  </pic:nvPicPr>
+                  <pic:blipFill>
+                    <a:blip r:embed="rId20"/>
+                    <a:stretch>
+                      <a:fillRect/>
+                    </a:stretch>
+                  </pic:blipFill>
+                  <pic:spPr>
+                    <a:xfrm>
+                      <a:off x="0" y="0"/>
+                      <a:ext cx="6725946" cy="6355032"/>
+                    </a:xfrm>
+                    <a:prstGeom prst="rect">
+                      <a:avLst/>
+                    </a:prstGeom>
+                  </pic:spPr>
+                </pic:pic>
+              </a:graphicData>
+            </a:graphic>
+          </wp:inline>
+        </w:drawing>
+      </w:r>
+    </w:p>
+    <w:p>
+      <w:pPr>
+        <w:rPr>
+          <w:rFonts w:cstheme="minorHAnsi"/>
+          <w:sz w:val="24"/>
+          <w:szCs w:val="24"/>
+          <w:lang w:val="en-GB"/>
+        </w:rPr>
+      </w:pPr>
+    </w:p>
+    <w:p>
+      <w:pPr>
+        <w:rPr>
+          <w:rFonts w:cstheme="minorHAnsi"/>
+          <w:sz w:val="24"/>
+          <w:szCs w:val="24"/>
+          <w:lang w:val="en-GB"/>
+        </w:rPr>
+      </w:pPr>
+      <w:r>
+        <w:rPr>
+          <w:rFonts w:cstheme="minorHAnsi"/>
+          <w:sz w:val="24"/>
+          <w:szCs w:val="24"/>
+          <w:lang w:val="en-GB"/>
+        </w:rPr>
+        <w:tab/>
+        <w:t>We notice that the Rising time is very a lot faster than the model without the PID controller. This is also reflected in the steady state error, as it almost always less than half of 1% of the reference value, meaning we can consider there is no steady state error. We notice that the higher the reference, the higher the overshoot. This is due that there is more error at that point and the more error, the more the integrator action of the PID controller acts on the system. This overshoot is specifically made to never exceed the 10% overshoot margin we set.</w:t>
+      </w:r>
     </w:p>
     <w:sectPr>
       <w:pgSz w:w="12240" w:h="15840"/>
-      <w:pgMar w:top="1440" w:right="1440" w:bottom="1440" w:left="1440" w:header="720" w:footer="720" w:gutter="0"/>
+      <w:pgMar w:top="851" w:right="1440" w:bottom="426" w:left="1440" w:header="720" w:footer="720" w:gutter="0"/>
       <w:cols w:space="720"/>
       <w:docGrid w:linePitch="360"/>
     </w:sectPr>
@@ -6786,6 +7041,95 @@
     </w:lvl>
   </w:abstractNum>
   <w:abstractNum w:abstractNumId="3" w15:restartNumberingAfterBreak="0">
+    <w:nsid w:val="0F766571"/>
+    <w:multiLevelType w:val="hybridMultilevel"/>
+    <w:tmpl w:val="8362A93E"/>
+    <w:lvl w:ilvl="0" w:tplc="D94CD4AC">
+      <w:start w:val="1"/>
+      <w:numFmt w:val="lowerLetter"/>
+      <w:lvlText w:val="%1)"/>
+      <w:lvlJc w:val="left"/>
+      <w:pPr>
+        <w:ind w:left="1080" w:hanging="360"/>
+      </w:pPr>
+      <w:rPr>
+        <w:rFonts w:hint="default"/>
+      </w:rPr>
+    </w:lvl>
+    <w:lvl w:ilvl="1" w:tplc="04090019" w:tentative="1">
+      <w:start w:val="1"/>
+      <w:numFmt w:val="lowerLetter"/>
+      <w:lvlText w:val="%2."/>
+      <w:lvlJc w:val="left"/>
+      <w:pPr>
+        <w:ind w:left="1800" w:hanging="360"/>
+      </w:pPr>
+    </w:lvl>
+    <w:lvl w:ilvl="2" w:tplc="0409001B" w:tentative="1">
+      <w:start w:val="1"/>
+      <w:numFmt w:val="lowerRoman"/>
+      <w:lvlText w:val="%3."/>
+      <w:lvlJc w:val="right"/>
+      <w:pPr>
+        <w:ind w:left="2520" w:hanging="180"/>
+      </w:pPr>
+    </w:lvl>
+    <w:lvl w:ilvl="3" w:tplc="0409000F" w:tentative="1">
+      <w:start w:val="1"/>
+      <w:numFmt w:val="decimal"/>
+      <w:lvlText w:val="%4."/>
+      <w:lvlJc w:val="left"/>
+      <w:pPr>
+        <w:ind w:left="3240" w:hanging="360"/>
+      </w:pPr>
+    </w:lvl>
+    <w:lvl w:ilvl="4" w:tplc="04090019" w:tentative="1">
+      <w:start w:val="1"/>
+      <w:numFmt w:val="lowerLetter"/>
+      <w:lvlText w:val="%5."/>
+      <w:lvlJc w:val="left"/>
+      <w:pPr>
+        <w:ind w:left="3960" w:hanging="360"/>
+      </w:pPr>
+    </w:lvl>
+    <w:lvl w:ilvl="5" w:tplc="0409001B" w:tentative="1">
+      <w:start w:val="1"/>
+      <w:numFmt w:val="lowerRoman"/>
+      <w:lvlText w:val="%6."/>
+      <w:lvlJc w:val="right"/>
+      <w:pPr>
+        <w:ind w:left="4680" w:hanging="180"/>
+      </w:pPr>
+    </w:lvl>
+    <w:lvl w:ilvl="6" w:tplc="0409000F" w:tentative="1">
+      <w:start w:val="1"/>
+      <w:numFmt w:val="decimal"/>
+      <w:lvlText w:val="%7."/>
+      <w:lvlJc w:val="left"/>
+      <w:pPr>
+        <w:ind w:left="5400" w:hanging="360"/>
+      </w:pPr>
+    </w:lvl>
+    <w:lvl w:ilvl="7" w:tplc="04090019" w:tentative="1">
+      <w:start w:val="1"/>
+      <w:numFmt w:val="lowerLetter"/>
+      <w:lvlText w:val="%8."/>
+      <w:lvlJc w:val="left"/>
+      <w:pPr>
+        <w:ind w:left="6120" w:hanging="360"/>
+      </w:pPr>
+    </w:lvl>
+    <w:lvl w:ilvl="8" w:tplc="0409001B" w:tentative="1">
+      <w:start w:val="1"/>
+      <w:numFmt w:val="lowerRoman"/>
+      <w:lvlText w:val="%9."/>
+      <w:lvlJc w:val="right"/>
+      <w:pPr>
+        <w:ind w:left="6840" w:hanging="180"/>
+      </w:pPr>
+    </w:lvl>
+  </w:abstractNum>
+  <w:abstractNum w:abstractNumId="4" w15:restartNumberingAfterBreak="0">
     <w:nsid w:val="1B107B2D"/>
     <w:multiLevelType w:val="hybridMultilevel"/>
     <w:tmpl w:val="5DC4870A"/>
@@ -6897,7 +7241,96 @@
       </w:rPr>
     </w:lvl>
   </w:abstractNum>
-  <w:abstractNum w:abstractNumId="4" w15:restartNumberingAfterBreak="0">
+  <w:abstractNum w:abstractNumId="5" w15:restartNumberingAfterBreak="0">
+    <w:nsid w:val="2B976C0C"/>
+    <w:multiLevelType w:val="hybridMultilevel"/>
+    <w:tmpl w:val="9B86DE4E"/>
+    <w:lvl w:ilvl="0" w:tplc="5BB21E10">
+      <w:start w:val="1"/>
+      <w:numFmt w:val="lowerLetter"/>
+      <w:lvlText w:val="%1)"/>
+      <w:lvlJc w:val="left"/>
+      <w:pPr>
+        <w:ind w:left="1080" w:hanging="360"/>
+      </w:pPr>
+      <w:rPr>
+        <w:rFonts w:hint="default"/>
+      </w:rPr>
+    </w:lvl>
+    <w:lvl w:ilvl="1" w:tplc="04090019" w:tentative="1">
+      <w:start w:val="1"/>
+      <w:numFmt w:val="lowerLetter"/>
+      <w:lvlText w:val="%2."/>
+      <w:lvlJc w:val="left"/>
+      <w:pPr>
+        <w:ind w:left="1800" w:hanging="360"/>
+      </w:pPr>
+    </w:lvl>
+    <w:lvl w:ilvl="2" w:tplc="0409001B" w:tentative="1">
+      <w:start w:val="1"/>
+      <w:numFmt w:val="lowerRoman"/>
+      <w:lvlText w:val="%3."/>
+      <w:lvlJc w:val="right"/>
+      <w:pPr>
+        <w:ind w:left="2520" w:hanging="180"/>
+      </w:pPr>
+    </w:lvl>
+    <w:lvl w:ilvl="3" w:tplc="0409000F" w:tentative="1">
+      <w:start w:val="1"/>
+      <w:numFmt w:val="decimal"/>
+      <w:lvlText w:val="%4."/>
+      <w:lvlJc w:val="left"/>
+      <w:pPr>
+        <w:ind w:left="3240" w:hanging="360"/>
+      </w:pPr>
+    </w:lvl>
+    <w:lvl w:ilvl="4" w:tplc="04090019" w:tentative="1">
+      <w:start w:val="1"/>
+      <w:numFmt w:val="lowerLetter"/>
+      <w:lvlText w:val="%5."/>
+      <w:lvlJc w:val="left"/>
+      <w:pPr>
+        <w:ind w:left="3960" w:hanging="360"/>
+      </w:pPr>
+    </w:lvl>
+    <w:lvl w:ilvl="5" w:tplc="0409001B" w:tentative="1">
+      <w:start w:val="1"/>
+      <w:numFmt w:val="lowerRoman"/>
+      <w:lvlText w:val="%6."/>
+      <w:lvlJc w:val="right"/>
+      <w:pPr>
+        <w:ind w:left="4680" w:hanging="180"/>
+      </w:pPr>
+    </w:lvl>
+    <w:lvl w:ilvl="6" w:tplc="0409000F" w:tentative="1">
+      <w:start w:val="1"/>
+      <w:numFmt w:val="decimal"/>
+      <w:lvlText w:val="%7."/>
+      <w:lvlJc w:val="left"/>
+      <w:pPr>
+        <w:ind w:left="5400" w:hanging="360"/>
+      </w:pPr>
+    </w:lvl>
+    <w:lvl w:ilvl="7" w:tplc="04090019" w:tentative="1">
+      <w:start w:val="1"/>
+      <w:numFmt w:val="lowerLetter"/>
+      <w:lvlText w:val="%8."/>
+      <w:lvlJc w:val="left"/>
+      <w:pPr>
+        <w:ind w:left="6120" w:hanging="360"/>
+      </w:pPr>
+    </w:lvl>
+    <w:lvl w:ilvl="8" w:tplc="0409001B" w:tentative="1">
+      <w:start w:val="1"/>
+      <w:numFmt w:val="lowerRoman"/>
+      <w:lvlText w:val="%9."/>
+      <w:lvlJc w:val="right"/>
+      <w:pPr>
+        <w:ind w:left="6840" w:hanging="180"/>
+      </w:pPr>
+    </w:lvl>
+  </w:abstractNum>
+  <w:abstractNum w:abstractNumId="6" w15:restartNumberingAfterBreak="0">
     <w:nsid w:val="44FA5F06"/>
     <w:multiLevelType w:val="hybridMultilevel"/>
     <w:tmpl w:val="E7DA194E"/>
@@ -7009,7 +7442,7 @@
       </w:rPr>
     </w:lvl>
   </w:abstractNum>
-  <w:abstractNum w:abstractNumId="5" w15:restartNumberingAfterBreak="0">
+  <w:abstractNum w:abstractNumId="7" w15:restartNumberingAfterBreak="0">
     <w:nsid w:val="4AC35E7C"/>
     <w:multiLevelType w:val="hybridMultilevel"/>
     <w:tmpl w:val="FFFFFFFF"/>
@@ -7122,7 +7555,7 @@
       </w:rPr>
     </w:lvl>
   </w:abstractNum>
-  <w:abstractNum w:abstractNumId="6" w15:restartNumberingAfterBreak="0">
+  <w:abstractNum w:abstractNumId="8" w15:restartNumberingAfterBreak="0">
     <w:nsid w:val="4AEA315B"/>
     <w:multiLevelType w:val="hybridMultilevel"/>
     <w:tmpl w:val="36D2757E"/>
@@ -7211,7 +7644,7 @@
       </w:pPr>
     </w:lvl>
   </w:abstractNum>
-  <w:abstractNum w:abstractNumId="7" w15:restartNumberingAfterBreak="0">
+  <w:abstractNum w:abstractNumId="9" w15:restartNumberingAfterBreak="0">
     <w:nsid w:val="52537118"/>
     <w:multiLevelType w:val="multilevel"/>
     <w:tmpl w:val="C430F7F4"/>
@@ -7306,7 +7739,7 @@
       </w:pPr>
     </w:lvl>
   </w:abstractNum>
-  <w:abstractNum w:abstractNumId="8" w15:restartNumberingAfterBreak="0">
+  <w:abstractNum w:abstractNumId="10" w15:restartNumberingAfterBreak="0">
     <w:nsid w:val="545A3BBB"/>
     <w:multiLevelType w:val="singleLevel"/>
     <w:tmpl w:val="04130005"/>
@@ -7326,7 +7759,7 @@
       </w:rPr>
     </w:lvl>
   </w:abstractNum>
-  <w:abstractNum w:abstractNumId="9" w15:restartNumberingAfterBreak="0">
+  <w:abstractNum w:abstractNumId="11" w15:restartNumberingAfterBreak="0">
     <w:nsid w:val="6611088C"/>
     <w:multiLevelType w:val="hybridMultilevel"/>
     <w:tmpl w:val="FFFFFFFF"/>
@@ -7412,7 +7845,7 @@
       </w:pPr>
     </w:lvl>
   </w:abstractNum>
-  <w:abstractNum w:abstractNumId="10" w15:restartNumberingAfterBreak="0">
+  <w:abstractNum w:abstractNumId="12" w15:restartNumberingAfterBreak="0">
     <w:nsid w:val="662B427B"/>
     <w:multiLevelType w:val="multilevel"/>
     <w:tmpl w:val="05DABE1A"/>
@@ -7501,7 +7934,7 @@
       </w:pPr>
     </w:lvl>
   </w:abstractNum>
-  <w:abstractNum w:abstractNumId="11" w15:restartNumberingAfterBreak="0">
+  <w:abstractNum w:abstractNumId="13" w15:restartNumberingAfterBreak="0">
     <w:nsid w:val="6FAFAFBB"/>
     <w:multiLevelType w:val="hybridMultilevel"/>
     <w:tmpl w:val="FFFFFFFF"/>
@@ -7587,7 +8020,7 @@
       </w:pPr>
     </w:lvl>
   </w:abstractNum>
-  <w:abstractNum w:abstractNumId="12" w15:restartNumberingAfterBreak="0">
+  <w:abstractNum w:abstractNumId="14" w15:restartNumberingAfterBreak="0">
     <w:nsid w:val="74A64520"/>
     <w:multiLevelType w:val="hybridMultilevel"/>
     <w:tmpl w:val="4B8A5968"/>
@@ -7700,7 +8133,7 @@
       </w:rPr>
     </w:lvl>
   </w:abstractNum>
-  <w:abstractNum w:abstractNumId="13" w15:restartNumberingAfterBreak="0">
+  <w:abstractNum w:abstractNumId="15" w15:restartNumberingAfterBreak="0">
     <w:nsid w:val="783E7D0F"/>
     <w:multiLevelType w:val="hybridMultilevel"/>
     <w:tmpl w:val="FFFFFFFF"/>
@@ -7788,45 +8221,51 @@
     </w:lvl>
   </w:abstractNum>
   <w:num w:numId="1" w16cid:durableId="267007591">
-    <w:abstractNumId w:val="4"/>
+    <w:abstractNumId w:val="6"/>
   </w:num>
   <w:num w:numId="2" w16cid:durableId="1118379468">
     <w:abstractNumId w:val="0"/>
   </w:num>
   <w:num w:numId="3" w16cid:durableId="81806826">
-    <w:abstractNumId w:val="12"/>
+    <w:abstractNumId w:val="14"/>
   </w:num>
   <w:num w:numId="4" w16cid:durableId="452288130">
-    <w:abstractNumId w:val="10"/>
+    <w:abstractNumId w:val="12"/>
   </w:num>
   <w:num w:numId="5" w16cid:durableId="1639143676">
     <w:abstractNumId w:val="1"/>
   </w:num>
   <w:num w:numId="6" w16cid:durableId="619341719">
-    <w:abstractNumId w:val="6"/>
+    <w:abstractNumId w:val="8"/>
   </w:num>
   <w:num w:numId="7" w16cid:durableId="1500539756">
+    <w:abstractNumId w:val="9"/>
+  </w:num>
+  <w:num w:numId="8" w16cid:durableId="332339756">
     <w:abstractNumId w:val="7"/>
   </w:num>
-  <w:num w:numId="8" w16cid:durableId="332339756">
-    <w:abstractNumId w:val="5"/>
-  </w:num>
   <w:num w:numId="9" w16cid:durableId="1481189522">
-    <w:abstractNumId w:val="9"/>
+    <w:abstractNumId w:val="11"/>
   </w:num>
   <w:num w:numId="10" w16cid:durableId="527335223">
+    <w:abstractNumId w:val="15"/>
+  </w:num>
+  <w:num w:numId="11" w16cid:durableId="945573987">
     <w:abstractNumId w:val="13"/>
   </w:num>
-  <w:num w:numId="11" w16cid:durableId="945573987">
-    <w:abstractNumId w:val="11"/>
-  </w:num>
   <w:num w:numId="12" w16cid:durableId="1919242889">
-    <w:abstractNumId w:val="8"/>
+    <w:abstractNumId w:val="10"/>
   </w:num>
   <w:num w:numId="13" w16cid:durableId="233124613">
     <w:abstractNumId w:val="2"/>
   </w:num>
   <w:num w:numId="14" w16cid:durableId="1715930118">
+    <w:abstractNumId w:val="4"/>
+  </w:num>
+  <w:num w:numId="15" w16cid:durableId="510417419">
+    <w:abstractNumId w:val="5"/>
+  </w:num>
+  <w:num w:numId="16" w16cid:durableId="98108485">
     <w:abstractNumId w:val="3"/>
   </w:num>
 </w:numbering>

</xml_diff>